<commit_message>
Small edits to the submission and response to reviewers.
</commit_message>
<xml_diff>
--- a/ANOVA Power simulations Reply to Reviews.docx
+++ b/ANOVA Power simulations Reply to Reviews.docx
@@ -1,6 +1,6 @@
 
 <file path=word/document.xml><?xml version="1.0" encoding="utf-8"?>
-<w:document xmlns:wpc="http://schemas.microsoft.com/office/word/2010/wordprocessingCanvas" xmlns:cx="http://schemas.microsoft.com/office/drawing/2014/chartex" xmlns:cx1="http://schemas.microsoft.com/office/drawing/2015/9/8/chartex" xmlns:cx2="http://schemas.microsoft.com/office/drawing/2015/10/21/chartex" xmlns:cx3="http://schemas.microsoft.com/office/drawing/2016/5/9/chartex" xmlns:cx4="http://schemas.microsoft.com/office/drawing/2016/5/10/chartex" xmlns:cx5="http://schemas.microsoft.com/office/drawing/2016/5/11/chartex" xmlns:cx6="http://schemas.microsoft.com/office/drawing/2016/5/12/chartex" xmlns:cx7="http://schemas.microsoft.com/office/drawing/2016/5/13/chartex" xmlns:cx8="http://schemas.microsoft.com/office/drawing/2016/5/14/chartex" xmlns:mc="http://schemas.openxmlformats.org/markup-compatibility/2006" xmlns:aink="http://schemas.microsoft.com/office/drawing/2016/ink" xmlns:am3d="http://schemas.microsoft.com/office/drawing/2017/model3d" xmlns:o="urn:schemas-microsoft-com:office:office" xmlns:r="http://schemas.openxmlformats.org/officeDocument/2006/relationships" xmlns:m="http://schemas.openxmlformats.org/officeDocument/2006/math" xmlns:v="urn:schemas-microsoft-com:vml" xmlns:wp14="http://schemas.microsoft.com/office/word/2010/wordprocessingDrawing" xmlns:wp="http://schemas.openxmlformats.org/drawingml/2006/wordprocessingDrawing" xmlns:w10="urn:schemas-microsoft-com:office:word" xmlns:w="http://schemas.openxmlformats.org/wordprocessingml/2006/main" xmlns:w14="http://schemas.microsoft.com/office/word/2010/wordml" xmlns:w15="http://schemas.microsoft.com/office/word/2012/wordml" xmlns:w16cid="http://schemas.microsoft.com/office/word/2016/wordml/cid" xmlns:w16se="http://schemas.microsoft.com/office/word/2015/wordml/symex" xmlns:wpg="http://schemas.microsoft.com/office/word/2010/wordprocessingGroup" xmlns:wpi="http://schemas.microsoft.com/office/word/2010/wordprocessingInk" xmlns:wne="http://schemas.microsoft.com/office/word/2006/wordml" xmlns:wps="http://schemas.microsoft.com/office/word/2010/wordprocessingShape" mc:Ignorable="w14 w15 w16se w16cid wp14">
+<w:document xmlns:wpc="http://schemas.microsoft.com/office/word/2010/wordprocessingCanvas" xmlns:cx="http://schemas.microsoft.com/office/drawing/2014/chartex" xmlns:cx1="http://schemas.microsoft.com/office/drawing/2015/9/8/chartex" xmlns:cx2="http://schemas.microsoft.com/office/drawing/2015/10/21/chartex" xmlns:cx3="http://schemas.microsoft.com/office/drawing/2016/5/9/chartex" xmlns:cx4="http://schemas.microsoft.com/office/drawing/2016/5/10/chartex" xmlns:cx5="http://schemas.microsoft.com/office/drawing/2016/5/11/chartex" xmlns:cx6="http://schemas.microsoft.com/office/drawing/2016/5/12/chartex" xmlns:cx7="http://schemas.microsoft.com/office/drawing/2016/5/13/chartex" xmlns:cx8="http://schemas.microsoft.com/office/drawing/2016/5/14/chartex" xmlns:mc="http://schemas.openxmlformats.org/markup-compatibility/2006" xmlns:aink="http://schemas.microsoft.com/office/drawing/2016/ink" xmlns:am3d="http://schemas.microsoft.com/office/drawing/2017/model3d" xmlns:o="urn:schemas-microsoft-com:office:office" xmlns:r="http://schemas.openxmlformats.org/officeDocument/2006/relationships" xmlns:m="http://schemas.openxmlformats.org/officeDocument/2006/math" xmlns:v="urn:schemas-microsoft-com:vml" xmlns:wp14="http://schemas.microsoft.com/office/word/2010/wordprocessingDrawing" xmlns:wp="http://schemas.openxmlformats.org/drawingml/2006/wordprocessingDrawing" xmlns:w10="urn:schemas-microsoft-com:office:word" xmlns:w="http://schemas.openxmlformats.org/wordprocessingml/2006/main" xmlns:w14="http://schemas.microsoft.com/office/word/2010/wordml" xmlns:w15="http://schemas.microsoft.com/office/word/2012/wordml" xmlns:w16cex="http://schemas.microsoft.com/office/word/2018/wordml/cex" xmlns:w16cid="http://schemas.microsoft.com/office/word/2016/wordml/cid" xmlns:w16="http://schemas.microsoft.com/office/word/2018/wordml" xmlns:w16se="http://schemas.microsoft.com/office/word/2015/wordml/symex" xmlns:wpg="http://schemas.microsoft.com/office/word/2010/wordprocessingGroup" xmlns:wpi="http://schemas.microsoft.com/office/word/2010/wordprocessingInk" xmlns:wne="http://schemas.microsoft.com/office/word/2006/wordml" xmlns:wps="http://schemas.microsoft.com/office/word/2010/wordprocessingShape" mc:Ignorable="w14 w15 w16se w16cid w16 w16cex wp14">
   <w:body>
     <w:p>
       <w:pPr>
@@ -60,46 +60,14 @@
           <w:b/>
           <w:lang w:val="en-US"/>
         </w:rPr>
-        <w:t xml:space="preserve">We are grateful for the extra push to provide an option in the software to compute the required sample size for a specific </w:t>
-      </w:r>
-      <w:proofErr w:type="gramStart"/>
-      <w:r>
-        <w:rPr>
-          <w:b/>
-          <w:lang w:val="en-US"/>
-        </w:rPr>
-        <w:t>design, and</w:t>
-      </w:r>
-      <w:proofErr w:type="gramEnd"/>
-      <w:r>
-        <w:rPr>
-          <w:b/>
-          <w:lang w:val="en-US"/>
-        </w:rPr>
-        <w:t xml:space="preserve"> have been able to implement it in what we think is a very nice way (see Figure 6). </w:t>
-      </w:r>
-      <w:r>
-        <w:rPr>
-          <w:b/>
-          <w:lang w:val="en-US"/>
-        </w:rPr>
-        <w:t xml:space="preserve">Since our plot function already computed power for each sample size in a range specified by the user, it made sense to allow them to specify a desired power </w:t>
-      </w:r>
-      <w:proofErr w:type="gramStart"/>
-      <w:r>
-        <w:rPr>
-          <w:b/>
-          <w:lang w:val="en-US"/>
-        </w:rPr>
-        <w:t>level, and</w:t>
-      </w:r>
-      <w:proofErr w:type="gramEnd"/>
-      <w:r>
-        <w:rPr>
-          <w:b/>
-          <w:lang w:val="en-US"/>
-        </w:rPr>
-        <w:t xml:space="preserve"> highlight the n for each effect in the plot. We are very happy with this additional functionality and expect it will fill a need.</w:t>
+        <w:t xml:space="preserve">We are grateful for the extra push to provide an option in the software to compute the required sample size for a specific design, and have been able to implement it in what we think is a very nice way (see Figure 6). </w:t>
+      </w:r>
+      <w:r>
+        <w:rPr>
+          <w:b/>
+          <w:lang w:val="en-US"/>
+        </w:rPr>
+        <w:t>Since our plot function already computed power for each sample size in a range specified by the user, it made sense to allow them to specify a desired power level, and highlight the n for each effect in the plot. We are very happy with this additional functionality and expect it will fill a need.</w:t>
       </w:r>
     </w:p>
     <w:p>
@@ -275,23 +243,7 @@
           <w:b/>
           <w:lang w:val="en-US"/>
         </w:rPr>
-        <w:t xml:space="preserve">We checked all </w:t>
-      </w:r>
-      <w:proofErr w:type="gramStart"/>
-      <w:r>
-        <w:rPr>
-          <w:b/>
-          <w:lang w:val="en-US"/>
-        </w:rPr>
-        <w:t>references, and</w:t>
-      </w:r>
-      <w:proofErr w:type="gramEnd"/>
-      <w:r>
-        <w:rPr>
-          <w:b/>
-          <w:lang w:val="en-US"/>
-        </w:rPr>
-        <w:t xml:space="preserve"> added missing information. </w:t>
+        <w:t xml:space="preserve">We checked all references, and added missing information. </w:t>
       </w:r>
     </w:p>
     <w:p>
@@ -492,8 +444,6 @@
           <w:lang w:val="en-US"/>
         </w:rPr>
       </w:pPr>
-      <w:bookmarkStart w:id="0" w:name="_GoBack"/>
-      <w:bookmarkEnd w:id="0"/>
     </w:p>
     <w:p>
       <w:pPr>
@@ -530,23 +480,7 @@
           <w:b/>
           <w:lang w:val="en-US"/>
         </w:rPr>
-        <w:t xml:space="preserve">Dear </w:t>
-      </w:r>
-      <w:proofErr w:type="gramStart"/>
-      <w:r>
-        <w:rPr>
-          <w:b/>
-          <w:lang w:val="en-US"/>
-        </w:rPr>
-        <w:t>Dr.</w:t>
-      </w:r>
-      <w:proofErr w:type="gramEnd"/>
-      <w:r>
-        <w:rPr>
-          <w:b/>
-          <w:lang w:val="en-US"/>
-        </w:rPr>
-        <w:t xml:space="preserve"> Lakens:</w:t>
+        <w:t>Dear Dr. Lakens:</w:t>
       </w:r>
     </w:p>
     <w:p>
@@ -587,60 +521,35 @@
           <w:lang w:val="en-US"/>
         </w:rPr>
       </w:pPr>
-      <w:proofErr w:type="gramStart"/>
-      <w:r>
-        <w:rPr>
-          <w:b/>
-          <w:lang w:val="en-US"/>
-        </w:rPr>
-        <w:t>Both of the reviewers</w:t>
-      </w:r>
-      <w:proofErr w:type="gramEnd"/>
-      <w:r>
-        <w:rPr>
-          <w:b/>
-          <w:lang w:val="en-US"/>
-        </w:rPr>
-        <w:t xml:space="preserve"> who saw the initial version were pleased with the thoroughness of the revision. I agree that you did an excellent job of addressing the primary concerns they raised. Based on my assessment and these reviews, I am accepting the manuscript pending a minor revision that address the reviewer comments (and my comments below). Most of these comments involve minor clarifications and corrections designed to make it easier for readers to use the R code and Shiny app.</w:t>
-      </w:r>
-    </w:p>
-    <w:p>
-      <w:pPr>
-        <w:rPr>
-          <w:b/>
-          <w:lang w:val="en-US"/>
-        </w:rPr>
-      </w:pPr>
-    </w:p>
-    <w:p>
-      <w:pPr>
-        <w:rPr>
-          <w:b/>
-          <w:lang w:val="en-US"/>
-        </w:rPr>
-      </w:pPr>
-      <w:r>
-        <w:rPr>
-          <w:b/>
-          <w:lang w:val="en-US"/>
-        </w:rPr>
-        <w:t xml:space="preserve">There is one more substantive </w:t>
-      </w:r>
-      <w:proofErr w:type="gramStart"/>
-      <w:r>
-        <w:rPr>
-          <w:b/>
-          <w:lang w:val="en-US"/>
-        </w:rPr>
-        <w:t>suggestions</w:t>
-      </w:r>
-      <w:proofErr w:type="gramEnd"/>
-      <w:r>
-        <w:rPr>
-          <w:b/>
-          <w:lang w:val="en-US"/>
-        </w:rPr>
-        <w:t xml:space="preserve"> that I do feel would greatly enhance the usefulness of the code and package. As noted in the previous stage of review, it would be ideal to add an option to calculate the required sample size for a given level of power. The new "usability" reviewer explicitly mentioned that, and it came up in the previous round as well. Many of our readers might want to be able to calculate the sample size needed to achieve a given level of power for an assumed population effect size. That goal might well be the most common one for power analysis. If it is possible to implement that feature without too much trouble, I'd strongly encourage you to do it.</w:t>
+      <w:r>
+        <w:rPr>
+          <w:b/>
+          <w:lang w:val="en-US"/>
+        </w:rPr>
+        <w:t>Both of the reviewers who saw the initial version were pleased with the thoroughness of the revision. I agree that you did an excellent job of addressing the primary concerns they raised. Based on my assessment and these reviews, I am accepting the manuscript pending a minor revision that address the reviewer comments (and my comments below). Most of these comments involve minor clarifications and corrections designed to make it easier for readers to use the R code and Shiny app.</w:t>
+      </w:r>
+    </w:p>
+    <w:p>
+      <w:pPr>
+        <w:rPr>
+          <w:b/>
+          <w:lang w:val="en-US"/>
+        </w:rPr>
+      </w:pPr>
+    </w:p>
+    <w:p>
+      <w:pPr>
+        <w:rPr>
+          <w:b/>
+          <w:lang w:val="en-US"/>
+        </w:rPr>
+      </w:pPr>
+      <w:r>
+        <w:rPr>
+          <w:b/>
+          <w:lang w:val="en-US"/>
+        </w:rPr>
+        <w:t>There is one more substantive suggestions that I do feel would greatly enhance the usefulness of the code and package. As noted in the previous stage of review, it would be ideal to add an option to calculate the required sample size for a given level of power. The new "usability" reviewer explicitly mentioned that, and it came up in the previous round as well. Many of our readers might want to be able to calculate the sample size needed to achieve a given level of power for an assumed population effect size. That goal might well be the most common one for power analysis. If it is possible to implement that feature without too much trouble, I'd strongly encourage you to do it.</w:t>
       </w:r>
     </w:p>
     <w:p>
@@ -1091,25 +1000,7 @@
           <w:color w:val="00B050"/>
           <w:lang w:val="en-US"/>
         </w:rPr>
-        <w:t xml:space="preserve">• "which answers the question whether there are any differences between group means" --&gt; technically, it answers the question of whether there are any differences AMONG the group means. "Between" suggests pairwise differences, but the omnibus ANOVA doesn't necessarily suggest any </w:t>
-      </w:r>
-      <w:proofErr w:type="gramStart"/>
-      <w:r>
-        <w:rPr>
-          <w:b/>
-          <w:color w:val="00B050"/>
-          <w:lang w:val="en-US"/>
-        </w:rPr>
-        <w:t>particular pairwise</w:t>
-      </w:r>
-      <w:proofErr w:type="gramEnd"/>
-      <w:r>
-        <w:rPr>
-          <w:b/>
-          <w:color w:val="00B050"/>
-          <w:lang w:val="en-US"/>
-        </w:rPr>
-        <w:t xml:space="preserve"> differences. "Among" might lead to less misunderstanding.</w:t>
+        <w:t>• "which answers the question whether there are any differences between group means" --&gt; technically, it answers the question of whether there are any differences AMONG the group means. "Between" suggests pairwise differences, but the omnibus ANOVA doesn't necessarily suggest any particular pairwise differences. "Among" might lead to less misunderstanding.</w:t>
       </w:r>
     </w:p>
     <w:p>
@@ -1294,25 +1185,7 @@
           <w:color w:val="00B050"/>
           <w:lang w:val="en-US"/>
         </w:rPr>
-        <w:t xml:space="preserve">In this manuscript, Lakens &amp; Caldwell introduces an R package and Shiny app that calculates the statistical power for factorial ANOVA as well as t-tests. This is a very useful tutorial as, at least to my knowledge, current alternatives are either unable to handle ANOVA designs with more than 2 factors or are overly convoluted. Even for one-way ANOVAs, many software </w:t>
-      </w:r>
-      <w:proofErr w:type="gramStart"/>
-      <w:r>
-        <w:rPr>
-          <w:b/>
-          <w:color w:val="00B050"/>
-          <w:lang w:val="en-US"/>
-        </w:rPr>
-        <w:t>require</w:t>
-      </w:r>
-      <w:proofErr w:type="gramEnd"/>
-      <w:r>
-        <w:rPr>
-          <w:b/>
-          <w:color w:val="00B050"/>
-          <w:lang w:val="en-US"/>
-        </w:rPr>
-        <w:t xml:space="preserve"> additional calculations (such as specific effect sizes) that can vary widely between software, and have confusing defaults (as stated by the authors). Superpower provides an easy and intuitive alternative, especially for ANOVA designs with more than 2 factors.  It took me about 2 hours to go through the paper and try out the code.</w:t>
+        <w:t>In this manuscript, Lakens &amp; Caldwell introduces an R package and Shiny app that calculates the statistical power for factorial ANOVA as well as t-tests. This is a very useful tutorial as, at least to my knowledge, current alternatives are either unable to handle ANOVA designs with more than 2 factors or are overly convoluted. Even for one-way ANOVAs, many software require additional calculations (such as specific effect sizes) that can vary widely between software, and have confusing defaults (as stated by the authors). Superpower provides an easy and intuitive alternative, especially for ANOVA designs with more than 2 factors.  It took me about 2 hours to go through the paper and try out the code.</w:t>
       </w:r>
     </w:p>
     <w:p>
@@ -1497,25 +1370,7 @@
           <w:lang w:val="en-US"/>
         </w:rPr>
         <w:tab/>
-        <w:t xml:space="preserve">The links to the Shiny apps </w:t>
-      </w:r>
-      <w:proofErr w:type="gramStart"/>
-      <w:r>
-        <w:rPr>
-          <w:b/>
-          <w:color w:val="00B050"/>
-          <w:lang w:val="en-US"/>
-        </w:rPr>
-        <w:t>are</w:t>
-      </w:r>
-      <w:proofErr w:type="gramEnd"/>
-      <w:r>
-        <w:rPr>
-          <w:b/>
-          <w:color w:val="00B050"/>
-          <w:lang w:val="en-US"/>
-        </w:rPr>
-        <w:t xml:space="preserve"> not immediately apparent. The authors provide a link to the manual, which contains the links to the apps, but this is not immediately apparent and confused me for a while.</w:t>
+        <w:t>The links to the Shiny apps are not immediately apparent. The authors provide a link to the manual, which contains the links to the apps, but this is not immediately apparent and confused me for a while.</w:t>
       </w:r>
     </w:p>
     <w:p>
@@ -1618,25 +1473,7 @@
           <w:lang w:val="en-US"/>
         </w:rPr>
         <w:tab/>
-        <w:t xml:space="preserve">For the app, I would have liked more specific instructions for the definition of “Factor &amp; level labels”. I think it is important to mention that the levels of a factor </w:t>
-      </w:r>
-      <w:proofErr w:type="gramStart"/>
-      <w:r>
-        <w:rPr>
-          <w:b/>
-          <w:color w:val="00B050"/>
-          <w:lang w:val="en-US"/>
-        </w:rPr>
-        <w:t>have to</w:t>
-      </w:r>
-      <w:proofErr w:type="gramEnd"/>
-      <w:r>
-        <w:rPr>
-          <w:b/>
-          <w:color w:val="00B050"/>
-          <w:lang w:val="en-US"/>
-        </w:rPr>
-        <w:t xml:space="preserve"> be defined before defining the next factor. Perhaps a specific example would </w:t>
+        <w:t xml:space="preserve">For the app, I would have liked more specific instructions for the definition of “Factor &amp; level labels”. I think it is important to mention that the levels of a factor have to be defined before defining the next factor. Perhaps a specific example would </w:t>
       </w:r>
       <w:r>
         <w:rPr>
@@ -1689,25 +1526,7 @@
           <w:lang w:val="en-US"/>
         </w:rPr>
         <w:tab/>
-        <w:t xml:space="preserve">Perhaps it would be better to have a separate section for the app rather than combining it with the section that first introduces Superpower in R. Or, shift it to the end of the section. It was a little confusing/jumpy when Superpower was introduced in R, then the Shiny app was referenced for a bit, then it jumped back to R. For example, in the text it mentions that “for a visual confirmation of the input a figure is </w:t>
-      </w:r>
-      <w:proofErr w:type="gramStart"/>
-      <w:r>
-        <w:rPr>
-          <w:b/>
-          <w:color w:val="00B050"/>
-          <w:lang w:val="en-US"/>
-        </w:rPr>
-        <w:t>created..</w:t>
-      </w:r>
-      <w:proofErr w:type="gramEnd"/>
-      <w:r>
-        <w:rPr>
-          <w:b/>
-          <w:color w:val="00B050"/>
-          <w:lang w:val="en-US"/>
-        </w:rPr>
-        <w:t>” (</w:t>
+        <w:t>Perhaps it would be better to have a separate section for the app rather than combining it with the section that first introduces Superpower in R. Or, shift it to the end of the section. It was a little confusing/jumpy when Superpower was introduced in R, then the Shiny app was referenced for a bit, then it jumped back to R. For example, in the text it mentions that “for a visual confirmation of the input a figure is created..” (</w:t>
       </w:r>
       <w:proofErr w:type="spellStart"/>
       <w:r>
@@ -1860,25 +1679,7 @@
           <w:color w:val="000000" w:themeColor="text1"/>
           <w:lang w:val="en-US"/>
         </w:rPr>
-        <w:t xml:space="preserve">True – we shortened these labels in the submission because of layout issues. We can use long </w:t>
-      </w:r>
-      <w:proofErr w:type="gramStart"/>
-      <w:r>
-        <w:rPr>
-          <w:b/>
-          <w:color w:val="000000" w:themeColor="text1"/>
-          <w:lang w:val="en-US"/>
-        </w:rPr>
-        <w:t>labels, and</w:t>
-      </w:r>
-      <w:proofErr w:type="gramEnd"/>
-      <w:r>
-        <w:rPr>
-          <w:b/>
-          <w:color w:val="000000" w:themeColor="text1"/>
-          <w:lang w:val="en-US"/>
-        </w:rPr>
-        <w:t xml:space="preserve"> ask the copy editors to make sure it is printed well. </w:t>
+        <w:t xml:space="preserve">True – we shortened these labels in the submission because of layout issues. We can use long labels, and ask the copy editors to make sure it is printed well. </w:t>
       </w:r>
     </w:p>
     <w:p>
@@ -2026,25 +1827,7 @@
           <w:color w:val="00B050"/>
           <w:lang w:val="en-US"/>
         </w:rPr>
-        <w:t>a1_b</w:t>
-      </w:r>
-      <w:proofErr w:type="gramStart"/>
-      <w:r>
-        <w:rPr>
-          <w:b/>
-          <w:color w:val="00B050"/>
-          <w:lang w:val="en-US"/>
-        </w:rPr>
-        <w:t>1,  a</w:t>
-      </w:r>
-      <w:proofErr w:type="gramEnd"/>
-      <w:r>
-        <w:rPr>
-          <w:b/>
-          <w:color w:val="00B050"/>
-          <w:lang w:val="en-US"/>
-        </w:rPr>
-        <w:t>2_b1,  a3_b1,  a1_b2,  a2_b2,  a3_b2</w:t>
+        <w:t>a1_b1,  a2_b1,  a3_b1,  a1_b2,  a2_b2,  a3_b2</w:t>
       </w:r>
     </w:p>
     <w:p>
@@ -2208,23 +1991,7 @@
           <w:b/>
           <w:lang w:val="en-US"/>
         </w:rPr>
-        <w:t xml:space="preserve">That’s good to hear. The preprint has been online for a </w:t>
-      </w:r>
-      <w:proofErr w:type="gramStart"/>
-      <w:r>
-        <w:rPr>
-          <w:b/>
-          <w:lang w:val="en-US"/>
-        </w:rPr>
-        <w:t>while, and</w:t>
-      </w:r>
-      <w:proofErr w:type="gramEnd"/>
-      <w:r>
-        <w:rPr>
-          <w:b/>
-          <w:lang w:val="en-US"/>
-        </w:rPr>
-        <w:t xml:space="preserve"> is downloaded more than 1000 times and is cited 7 times. We are receiving regular feedback from users and will continue to incorporate this in the future.</w:t>
+        <w:t>That’s good to hear. The preprint has been online for a while, and is downloaded more than 1000 times and is cited 7 times. We are receiving regular feedback from users and will continue to incorporate this in the future.</w:t>
       </w:r>
     </w:p>
     <w:p>
@@ -2901,108 +2668,56 @@
           <w:color w:val="00B050"/>
           <w:lang w:val="en-US"/>
         </w:rPr>
-        <w:t xml:space="preserve"> power approaches. The paper does note that more simulations take longer but I think that a warning for less advanced users would be useful. I recognized right off the bat that the 100k sims in the first example might take a good bit of time. However, novice users might simply think the code isn’t working. On this note, I tried the example using 100 sims (1.4 seconds), 1000 sims (12.6 seconds), 10,000 sims (2.1 minutes), and 100,000 sims (26.1 minutes). That said, it is likely better to use an example that won’t make people wait for so long to get an outcome. The Shiny app does well to show the progress but if people are using </w:t>
-      </w:r>
-      <w:proofErr w:type="gramStart"/>
-      <w:r>
-        <w:rPr>
-          <w:b/>
-          <w:color w:val="00B050"/>
-          <w:lang w:val="en-US"/>
-        </w:rPr>
-        <w:t>R</w:t>
-      </w:r>
-      <w:proofErr w:type="gramEnd"/>
-      <w:r>
-        <w:rPr>
-          <w:b/>
-          <w:color w:val="00B050"/>
-          <w:lang w:val="en-US"/>
-        </w:rPr>
-        <w:t xml:space="preserve"> they may get frustrated. </w:t>
-      </w:r>
-    </w:p>
-    <w:p>
-      <w:pPr>
-        <w:rPr>
-          <w:b/>
-          <w:color w:val="00B050"/>
-          <w:lang w:val="en-US"/>
-        </w:rPr>
-      </w:pPr>
-    </w:p>
-    <w:p>
-      <w:pPr>
-        <w:rPr>
-          <w:b/>
-          <w:color w:val="00B050"/>
-          <w:lang w:val="en-US"/>
-        </w:rPr>
-      </w:pPr>
-      <w:r>
-        <w:rPr>
-          <w:b/>
-          <w:color w:val="00B050"/>
-          <w:lang w:val="en-US"/>
-        </w:rPr>
-        <w:t xml:space="preserve">On a related note, some guidance as to how many sims should be used would be helpful. I admittedly, am just guessing here but given norms for bootstrapping (usually around 2,00), I expect that 100k is overkill. In a quick test, I designed around 64 per group. 100k gave power of 80.97, 10k gave power of 80.59, 2k had power of 79.9, whereas exact power came to 80.14. Those are all </w:t>
-      </w:r>
-      <w:proofErr w:type="gramStart"/>
-      <w:r>
-        <w:rPr>
-          <w:b/>
-          <w:color w:val="00B050"/>
-          <w:lang w:val="en-US"/>
-        </w:rPr>
-        <w:t>pretty accurate</w:t>
-      </w:r>
-      <w:proofErr w:type="gramEnd"/>
-      <w:r>
-        <w:rPr>
-          <w:b/>
-          <w:color w:val="00B050"/>
-          <w:lang w:val="en-US"/>
-        </w:rPr>
-        <w:t xml:space="preserve"> (if we take exact as the “right” answer here) so I expect that there is not much gained from going bigger. </w:t>
-      </w:r>
-    </w:p>
-    <w:p>
-      <w:pPr>
-        <w:rPr>
-          <w:b/>
-          <w:lang w:val="en-US"/>
-        </w:rPr>
-      </w:pPr>
-    </w:p>
-    <w:p>
-      <w:pPr>
-        <w:rPr>
-          <w:b/>
-          <w:lang w:val="en-US"/>
-        </w:rPr>
-      </w:pPr>
-      <w:r>
-        <w:rPr>
-          <w:b/>
-          <w:lang w:val="en-US"/>
-        </w:rPr>
-        <w:t xml:space="preserve">Thanks, this is a very good point. Indeed, the 100k simulations are overkill. We now use 2000 simulations in the example, note this number of simulations should be completed within 30 seconds, and recommend </w:t>
-      </w:r>
-      <w:proofErr w:type="gramStart"/>
-      <w:r>
-        <w:rPr>
-          <w:b/>
-          <w:lang w:val="en-US"/>
-        </w:rPr>
-        <w:t>to try</w:t>
-      </w:r>
-      <w:proofErr w:type="gramEnd"/>
-      <w:r>
-        <w:rPr>
-          <w:b/>
-          <w:lang w:val="en-US"/>
-        </w:rPr>
-        <w:t xml:space="preserve"> out the simulation with up to 1k, and only perform a larger si</w:t>
+        <w:t xml:space="preserve"> power approaches. The paper does note that more simulations take longer but I think that a warning for less advanced users would be useful. I recognized right off the bat that the 100k sims in the first example might take a good bit of time. However, novice users might simply think the code isn’t working. On this note, I tried the example using 100 sims (1.4 seconds), 1000 sims (12.6 seconds), 10,000 sims (2.1 minutes), and 100,000 sims (26.1 minutes). That said, it is likely better to use an example that won’t make people wait for so long to get an outcome. The Shiny app does well to show the progress but if people are using R they may get frustrated. </w:t>
+      </w:r>
+    </w:p>
+    <w:p>
+      <w:pPr>
+        <w:rPr>
+          <w:b/>
+          <w:color w:val="00B050"/>
+          <w:lang w:val="en-US"/>
+        </w:rPr>
+      </w:pPr>
+    </w:p>
+    <w:p>
+      <w:pPr>
+        <w:rPr>
+          <w:b/>
+          <w:color w:val="00B050"/>
+          <w:lang w:val="en-US"/>
+        </w:rPr>
+      </w:pPr>
+      <w:r>
+        <w:rPr>
+          <w:b/>
+          <w:color w:val="00B050"/>
+          <w:lang w:val="en-US"/>
+        </w:rPr>
+        <w:t xml:space="preserve">On a related note, some guidance as to how many sims should be used would be helpful. I admittedly, am just guessing here but given norms for bootstrapping (usually around 2,00), I expect that 100k is overkill. In a quick test, I designed around 64 per group. 100k gave power of 80.97, 10k gave power of 80.59, 2k had power of 79.9, whereas exact power came to 80.14. Those are all pretty accurate (if we take exact as the “right” answer here) so I expect that there is not much gained from going bigger. </w:t>
+      </w:r>
+    </w:p>
+    <w:p>
+      <w:pPr>
+        <w:rPr>
+          <w:b/>
+          <w:lang w:val="en-US"/>
+        </w:rPr>
+      </w:pPr>
+    </w:p>
+    <w:p>
+      <w:pPr>
+        <w:rPr>
+          <w:b/>
+          <w:lang w:val="en-US"/>
+        </w:rPr>
+      </w:pPr>
+      <w:r>
+        <w:rPr>
+          <w:b/>
+          <w:lang w:val="en-US"/>
+        </w:rPr>
+        <w:t>Thanks, this is a very good point. Indeed, the 100k simulations are overkill. We now use 2000 simulations in the example, note this number of simulations should be completed within 30 seconds, and recommend to try out the simulation with up to 1k, and only perform a larger si</w:t>
       </w:r>
       <w:r>
         <w:rPr>
@@ -3066,25 +2781,7 @@
           <w:color w:val="00B050"/>
           <w:lang w:val="en-US"/>
         </w:rPr>
-        <w:t xml:space="preserve">It would be useful to have sample sizes in the output and a </w:t>
-      </w:r>
-      <w:proofErr w:type="gramStart"/>
-      <w:r>
-        <w:rPr>
-          <w:b/>
-          <w:color w:val="00B050"/>
-          <w:lang w:val="en-US"/>
-        </w:rPr>
-        <w:t>multiple reminders</w:t>
-      </w:r>
-      <w:proofErr w:type="gramEnd"/>
-      <w:r>
-        <w:rPr>
-          <w:b/>
-          <w:color w:val="00B050"/>
-          <w:lang w:val="en-US"/>
-        </w:rPr>
-        <w:t xml:space="preserve"> about what the sample size refers to. You do note sample size per group but (and I know this from shortcomings of my own package), without explicit reporting in the output regarding what the sample sizes both per groups and overall, users get confused and cite the wrong sample size particularly since the sample size is not reported in the pdf report. </w:t>
+        <w:t xml:space="preserve">It would be useful to have sample sizes in the output and a multiple reminders about what the sample size refers to. You do note sample size per group but (and I know this from shortcomings of my own package), without explicit reporting in the output regarding what the sample sizes both per groups and overall, users get confused and cite the wrong sample size particularly since the sample size is not reported in the pdf report. </w:t>
       </w:r>
     </w:p>
     <w:p>
@@ -3132,7 +2829,14 @@
           <w:b/>
           <w:lang w:val="en-US"/>
         </w:rPr>
-        <w:t xml:space="preserve">We link more clearly to the app in the Superpower online manual. Because the location of the shiny server can easily change in the next decade, we do not want to put it directly in the manuscript. </w:t>
+        <w:t xml:space="preserve">We link more clearly to the app </w:t>
+      </w:r>
+      <w:r>
+        <w:rPr>
+          <w:b/>
+          <w:lang w:val="en-US"/>
+        </w:rPr>
+        <w:t>within the manuscript now.</w:t>
       </w:r>
     </w:p>
     <w:p>
@@ -3266,39 +2970,7 @@
           <w:b/>
           <w:lang w:val="en-US"/>
         </w:rPr>
-        <w:t xml:space="preserve"> package). We expect the functionality to grow (including planned contrasts, and ANCOVA designs) </w:t>
-      </w:r>
-      <w:proofErr w:type="gramStart"/>
-      <w:r>
-        <w:rPr>
-          <w:b/>
-          <w:lang w:val="en-US"/>
-        </w:rPr>
-        <w:t>in the near future</w:t>
-      </w:r>
-      <w:proofErr w:type="gramEnd"/>
-      <w:r>
-        <w:rPr>
-          <w:b/>
-          <w:lang w:val="en-US"/>
-        </w:rPr>
-        <w:t xml:space="preserve">, but these developments are not ready for a full release yet. We are quite happy with this </w:t>
-      </w:r>
-      <w:proofErr w:type="gramStart"/>
-      <w:r>
-        <w:rPr>
-          <w:b/>
-          <w:lang w:val="en-US"/>
-        </w:rPr>
-        <w:t>progress, and</w:t>
-      </w:r>
-      <w:proofErr w:type="gramEnd"/>
-      <w:r>
-        <w:rPr>
-          <w:b/>
-          <w:lang w:val="en-US"/>
-        </w:rPr>
-        <w:t xml:space="preserve"> believe this has made the software very competitive in terms of the available options compared to other tools (see below for a comparison).  </w:t>
+        <w:t xml:space="preserve"> package). We expect the functionality to grow (including planned contrasts, and ANCOVA designs) in the near future, but these developments are not ready for a full release yet. We are quite happy with this progress, and believe this has made the software very competitive in terms of the available options compared to other tools (see below for a comparison).  </w:t>
       </w:r>
     </w:p>
     <w:p>
@@ -3423,63 +3095,7 @@
           <w:lang w:val="en-US"/>
         </w:rPr>
         <w:lastRenderedPageBreak/>
-        <w:t xml:space="preserve">Both the reviewers and I felt there were </w:t>
-      </w:r>
-      <w:proofErr w:type="gramStart"/>
-      <w:r>
-        <w:rPr>
-          <w:lang w:val="en-US"/>
-        </w:rPr>
-        <w:t>a number of</w:t>
-      </w:r>
-      <w:proofErr w:type="gramEnd"/>
-      <w:r>
-        <w:rPr>
-          <w:lang w:val="en-US"/>
-        </w:rPr>
-        <w:t xml:space="preserve"> things to like about this paper, especially the treatment of power for follow-up analyses (and the actual hypotheses that researchers might want to test). They both raised </w:t>
-      </w:r>
-      <w:proofErr w:type="gramStart"/>
-      <w:r>
-        <w:rPr>
-          <w:lang w:val="en-US"/>
-        </w:rPr>
-        <w:t>a number of</w:t>
-      </w:r>
-      <w:proofErr w:type="gramEnd"/>
-      <w:r>
-        <w:rPr>
-          <w:lang w:val="en-US"/>
-        </w:rPr>
-        <w:t xml:space="preserve"> concerns that need to be addressed in revision. Some of these are </w:t>
-      </w:r>
-      <w:proofErr w:type="gramStart"/>
-      <w:r>
-        <w:rPr>
-          <w:lang w:val="en-US"/>
-        </w:rPr>
-        <w:t>fairly major</w:t>
-      </w:r>
-      <w:proofErr w:type="gramEnd"/>
-      <w:r>
-        <w:rPr>
-          <w:lang w:val="en-US"/>
-        </w:rPr>
-        <w:t>. Consequently, I am inviting you to submit a revised version of the manuscript, but you will need to address all of the concerns they raise (and a couple of them are potential "</w:t>
-      </w:r>
-      <w:proofErr w:type="gramStart"/>
-      <w:r>
-        <w:rPr>
-          <w:lang w:val="en-US"/>
-        </w:rPr>
-        <w:t>show stoppers</w:t>
-      </w:r>
-      <w:proofErr w:type="gramEnd"/>
-      <w:r>
-        <w:rPr>
-          <w:lang w:val="en-US"/>
-        </w:rPr>
-        <w:t>").</w:t>
+        <w:t>Both the reviewers and I felt there were a number of things to like about this paper, especially the treatment of power for follow-up analyses (and the actual hypotheses that researchers might want to test). They both raised a number of concerns that need to be addressed in revision. Some of these are fairly major. Consequently, I am inviting you to submit a revised version of the manuscript, but you will need to address all of the concerns they raise (and a couple of them are potential "show stoppers").</w:t>
       </w:r>
     </w:p>
     <w:p>
@@ -3728,23 +3344,7 @@
           <w:b/>
           <w:lang w:val="en-US"/>
         </w:rPr>
-        <w:t xml:space="preserve">It might be useful for other papers in the AMPPS special issue to explain that there is essentially no difference between simulating 100.000 runs, and averaging over them, or creating one perfect simulated dataset that has exactly these </w:t>
-      </w:r>
-      <w:proofErr w:type="gramStart"/>
-      <w:r>
-        <w:rPr>
-          <w:b/>
-          <w:lang w:val="en-US"/>
-        </w:rPr>
-        <w:t>averages, and</w:t>
-      </w:r>
-      <w:proofErr w:type="gramEnd"/>
-      <w:r>
-        <w:rPr>
-          <w:b/>
-          <w:lang w:val="en-US"/>
-        </w:rPr>
-        <w:t xml:space="preserve"> using that dataset to perform calculations. When simulating a dataset that has exactly the desired properties, we can directly compute the power of the test. We expect many papers in your special issue could, in principle, use both techniques – either generate a single perfect dataset, or repeatedly generate data with variation, and average over many trials. We consider both these techniques ‘simulated-based’ power analyses. During the revision process we included additional functionality in the app. Most importantly, we now allow power analyses for unequal variances and violations of sphericity (e.g., Greenhouse </w:t>
+        <w:t xml:space="preserve">It might be useful for other papers in the AMPPS special issue to explain that there is essentially no difference between simulating 100.000 runs, and averaging over them, or creating one perfect simulated dataset that has exactly these averages, and using that dataset to perform calculations. When simulating a dataset that has exactly the desired properties, we can directly compute the power of the test. We expect many papers in your special issue could, in principle, use both techniques – either generate a single perfect dataset, or repeatedly generate data with variation, and average over many trials. We consider both these techniques ‘simulated-based’ power analyses. During the revision process we included additional functionality in the app. Most importantly, we now allow power analyses for unequal variances and violations of sphericity (e.g., Greenhouse </w:t>
       </w:r>
       <w:proofErr w:type="spellStart"/>
       <w:r>
@@ -3803,21 +3403,12 @@
           <w:lang w:val="en-US"/>
         </w:rPr>
       </w:pPr>
-      <w:proofErr w:type="gramStart"/>
-      <w:r>
-        <w:rPr>
-          <w:b/>
-          <w:lang w:val="en-US"/>
-        </w:rPr>
-        <w:t>So</w:t>
-      </w:r>
-      <w:proofErr w:type="gramEnd"/>
-      <w:r>
-        <w:rPr>
-          <w:b/>
-          <w:lang w:val="en-US"/>
-        </w:rPr>
-        <w:t xml:space="preserve"> to conclude, our package relies on simulation in two ways. Whether the second approach (simulating one perfect dataset) makes our paper sufficiently ‘simulation-based’ to be included in the special issue is really based on the scope of the special issue, and thus is up to the editor to decide. We are just as happy to submit our manuscript to a normal issue in AMPPS. The call for simulation papers was a great deadline for us to get this project ready, we believe we have developed a useful tool, and are happy to see it is already used by the community. Where a manuscript introducing this tool is eventually published is less of a concern to us.</w:t>
+      <w:r>
+        <w:rPr>
+          <w:b/>
+          <w:lang w:val="en-US"/>
+        </w:rPr>
+        <w:t>So to conclude, our package relies on simulation in two ways. Whether the second approach (simulating one perfect dataset) makes our paper sufficiently ‘simulation-based’ to be included in the special issue is really based on the scope of the special issue, and thus is up to the editor to decide. We are just as happy to submit our manuscript to a normal issue in AMPPS. The call for simulation papers was a great deadline for us to get this project ready, we believe we have developed a useful tool, and are happy to see it is already used by the community. Where a manuscript introducing this tool is eventually published is less of a concern to us.</w:t>
       </w:r>
     </w:p>
     <w:p>
@@ -3919,55 +3510,7 @@
           <w:b/>
           <w:lang w:val="en-US"/>
         </w:rPr>
-        <w:t xml:space="preserve">You specifically asked us to compare our package to PANGEA. We have attempted to do this, but as we explored PANGEA, it was not easy to understand what PANGEA </w:t>
-      </w:r>
-      <w:proofErr w:type="gramStart"/>
-      <w:r>
-        <w:rPr>
-          <w:b/>
-          <w:lang w:val="en-US"/>
-        </w:rPr>
-        <w:t>actually does</w:t>
-      </w:r>
-      <w:proofErr w:type="gramEnd"/>
-      <w:r>
-        <w:rPr>
-          <w:b/>
-          <w:lang w:val="en-US"/>
-        </w:rPr>
-        <w:t xml:space="preserve">. We contacted Jake Westfall, who no longer works in science, and has limited time to help people (which is completely understandable). The code of the app is, as Jake admitted, not annotated at all, making it very difficult for others to build on the code. We asked experts in multi-level modelling for </w:t>
-      </w:r>
-      <w:proofErr w:type="gramStart"/>
-      <w:r>
-        <w:rPr>
-          <w:b/>
-          <w:lang w:val="en-US"/>
-        </w:rPr>
-        <w:t>help, and</w:t>
-      </w:r>
-      <w:proofErr w:type="gramEnd"/>
-      <w:r>
-        <w:rPr>
-          <w:b/>
-          <w:lang w:val="en-US"/>
-        </w:rPr>
-        <w:t xml:space="preserve"> discovered all the experts we knew found it difficult to understand how PANGEA works. The main challenge is the app requires users to specify variance components, but it is not easy to know how to derive these. Since the app is no longer supported (Jake was the only maintainer), and there are no easy to use tutorials that explain how the app should be used, we believe Superpower is a package that will be used more widely than PANGEA for ANOVA designs. PANGEA does multi-level models, which Superpower does not, and we expect researchers will turn to PANGEA (or </w:t>
-      </w:r>
-      <w:proofErr w:type="gramStart"/>
-      <w:r>
-        <w:rPr>
-          <w:b/>
-          <w:lang w:val="en-US"/>
-        </w:rPr>
-        <w:t>simulation based</w:t>
-      </w:r>
-      <w:proofErr w:type="gramEnd"/>
-      <w:r>
-        <w:rPr>
-          <w:b/>
-          <w:lang w:val="en-US"/>
-        </w:rPr>
-        <w:t xml:space="preserve"> solutions) for those designs, but we expect many people will prefer Superpower over PANGEA for ANOVA designs. Given that PANGEA assumes homogeneity, only allows power analysis for equal N in each condition, does not provide individual comparisons by default, does not allow users to plot power across a range of sample sizes, and does not automatically handle multiple comparisons, we believe Superpower is a complementary tool that users will find helpful, even though it does not accommodate multi-level models yet.</w:t>
+        <w:t>You specifically asked us to compare our package to PANGEA. We have attempted to do this, but as we explored PANGEA, it was not easy to understand what PANGEA actually does. We contacted Jake Westfall, who no longer works in science, and has limited time to help people (which is completely understandable). The code of the app is, as Jake admitted, not annotated at all, making it very difficult for others to build on the code. We asked experts in multi-level modelling for help, and discovered all the experts we knew found it difficult to understand how PANGEA works. The main challenge is the app requires users to specify variance components, but it is not easy to know how to derive these. Since the app is no longer supported (Jake was the only maintainer), and there are no easy to use tutorials that explain how the app should be used, we believe Superpower is a package that will be used more widely than PANGEA for ANOVA designs. PANGEA does multi-level models, which Superpower does not, and we expect researchers will turn to PANGEA (or simulation based solutions) for those designs, but we expect many people will prefer Superpower over PANGEA for ANOVA designs. Given that PANGEA assumes homogeneity, only allows power analysis for equal N in each condition, does not provide individual comparisons by default, does not allow users to plot power across a range of sample sizes, and does not automatically handle multiple comparisons, we believe Superpower is a complementary tool that users will find helpful, even though it does not accommodate multi-level models yet.</w:t>
       </w:r>
     </w:p>
     <w:p>
@@ -5929,7 +5472,6 @@
                 <w:szCs w:val="16"/>
               </w:rPr>
             </w:pPr>
-            <w:proofErr w:type="gramStart"/>
             <w:r>
               <w:rPr>
                 <w:rFonts w:ascii="Calibri" w:eastAsia="Calibri" w:hAnsi="Calibri" w:cs="Calibri"/>
@@ -5938,7 +5480,6 @@
               </w:rPr>
               <w:t>pwr</w:t>
             </w:r>
-            <w:proofErr w:type="gramEnd"/>
           </w:p>
         </w:tc>
         <w:tc>
@@ -6680,21 +6221,12 @@
                 <w:szCs w:val="16"/>
               </w:rPr>
             </w:pPr>
-            <w:proofErr w:type="gramStart"/>
-            <w:r>
-              <w:rPr>
-                <w:sz w:val="16"/>
-                <w:szCs w:val="16"/>
-              </w:rPr>
-              <w:t>pwr</w:t>
-            </w:r>
-            <w:proofErr w:type="gramEnd"/>
-            <w:r>
-              <w:rPr>
-                <w:sz w:val="16"/>
-                <w:szCs w:val="16"/>
-              </w:rPr>
-              <w:t>2ppl</w:t>
+            <w:r>
+              <w:rPr>
+                <w:sz w:val="16"/>
+                <w:szCs w:val="16"/>
+              </w:rPr>
+              <w:t>pwr2ppl</w:t>
             </w:r>
           </w:p>
         </w:tc>
@@ -8185,21 +7717,7 @@
         <w:rPr>
           <w:lang w:val="en-US"/>
         </w:rPr>
-        <w:t xml:space="preserve">The reviewers made </w:t>
-      </w:r>
-      <w:proofErr w:type="gramStart"/>
-      <w:r>
-        <w:rPr>
-          <w:lang w:val="en-US"/>
-        </w:rPr>
-        <w:t>a number of</w:t>
-      </w:r>
-      <w:proofErr w:type="gramEnd"/>
-      <w:r>
-        <w:rPr>
-          <w:lang w:val="en-US"/>
-        </w:rPr>
-        <w:t xml:space="preserve"> other helpful comments, some of them addressing fairly major concerns (and others minor). I won't rehash all of them here, but you should address each of them. </w:t>
+        <w:t xml:space="preserve">The reviewers made a number of other helpful comments, some of them addressing fairly major concerns (and others minor). I won't rehash all of them here, but you should address each of them. </w:t>
       </w:r>
       <w:r>
         <w:rPr>
@@ -8312,23 +7830,7 @@
           <w:b/>
           <w:lang w:val="en-US"/>
         </w:rPr>
-        <w:t xml:space="preserve">We have created a dedicated section "Power for individual comparisons" to highlight this useful aspect of our </w:t>
-      </w:r>
-      <w:proofErr w:type="gramStart"/>
-      <w:r>
-        <w:rPr>
-          <w:b/>
-          <w:lang w:val="en-US"/>
-        </w:rPr>
-        <w:t>software, and</w:t>
-      </w:r>
-      <w:proofErr w:type="gramEnd"/>
-      <w:r>
-        <w:rPr>
-          <w:b/>
-          <w:lang w:val="en-US"/>
-        </w:rPr>
-        <w:t xml:space="preserve"> included power estimates for individual comparisons that are low, despite having good power for main effects.</w:t>
+        <w:t>We have created a dedicated section "Power for individual comparisons" to highlight this useful aspect of our software, and included power estimates for individual comparisons that are low, despite having good power for main effects.</w:t>
       </w:r>
     </w:p>
     <w:p>
@@ -8492,39 +7994,7 @@
           <w:b/>
           <w:lang w:val="en-US"/>
         </w:rPr>
-        <w:t xml:space="preserve">We have included </w:t>
-      </w:r>
-      <w:proofErr w:type="gramStart"/>
-      <w:r>
-        <w:rPr>
-          <w:b/>
-          <w:lang w:val="en-US"/>
-        </w:rPr>
-        <w:t>a number of</w:t>
-      </w:r>
-      <w:proofErr w:type="gramEnd"/>
-      <w:r>
-        <w:rPr>
-          <w:b/>
-          <w:lang w:val="en-US"/>
-        </w:rPr>
-        <w:t xml:space="preserve"> validations as “tests” within the package to ensure that each update passes these validation checks. </w:t>
-      </w:r>
-      <w:proofErr w:type="gramStart"/>
-      <w:r>
-        <w:rPr>
-          <w:b/>
-          <w:lang w:val="en-US"/>
-        </w:rPr>
-        <w:t>With the exception of</w:t>
-      </w:r>
-      <w:proofErr w:type="gramEnd"/>
-      <w:r>
-        <w:rPr>
-          <w:b/>
-          <w:lang w:val="en-US"/>
-        </w:rPr>
-        <w:t xml:space="preserve"> PROC GLMPOWER in SAS, we feel the validation files we have made available are on par or more extensive than other packages in the literature. </w:t>
+        <w:t xml:space="preserve">We have included a number of validations as “tests” within the package to ensure that each update passes these validation checks. With the exception of PROC GLMPOWER in SAS, we feel the validation files we have made available are on par or more extensive than other packages in the literature. </w:t>
       </w:r>
     </w:p>
     <w:p>
@@ -8634,75 +8104,29 @@
         <w:rPr>
           <w:lang w:val="en-US"/>
         </w:rPr>
-        <w:t xml:space="preserve">• I think you can cut the two paragraphs at the start of the section on "Calculating power in ANOVA designs." Most of the rest of that section can go into an "in detail" box (it's not </w:t>
-      </w:r>
-      <w:proofErr w:type="gramStart"/>
-      <w:r>
-        <w:rPr>
-          <w:lang w:val="en-US"/>
-        </w:rPr>
-        <w:t>absolutely essential</w:t>
-      </w:r>
-      <w:proofErr w:type="gramEnd"/>
-      <w:r>
-        <w:rPr>
-          <w:lang w:val="en-US"/>
-        </w:rPr>
-        <w:t xml:space="preserve"> for readers to understand the approach you've taken, but it's good to have it in the paper for background).</w:t>
-      </w:r>
-    </w:p>
-    <w:p>
-      <w:pPr>
-        <w:rPr>
-          <w:lang w:val="en-US"/>
-        </w:rPr>
-      </w:pPr>
-    </w:p>
-    <w:p>
-      <w:pPr>
-        <w:rPr>
-          <w:b/>
-          <w:lang w:val="en-US"/>
-        </w:rPr>
-      </w:pPr>
-      <w:r>
-        <w:rPr>
-          <w:b/>
-          <w:lang w:val="en-US"/>
-        </w:rPr>
-        <w:t xml:space="preserve">We now start with a basic example, where we ask </w:t>
-      </w:r>
-      <w:proofErr w:type="gramStart"/>
-      <w:r>
-        <w:rPr>
-          <w:b/>
-          <w:lang w:val="en-US"/>
-        </w:rPr>
-        <w:t>a number of</w:t>
-      </w:r>
-      <w:proofErr w:type="gramEnd"/>
-      <w:r>
-        <w:rPr>
-          <w:b/>
-          <w:lang w:val="en-US"/>
-        </w:rPr>
-        <w:t xml:space="preserve"> questions that we address later in the example. Then, we briefly repeat the main concepts in power analysis, and show the relation between a </w:t>
-      </w:r>
-      <w:proofErr w:type="gramStart"/>
-      <w:r>
-        <w:rPr>
-          <w:b/>
-          <w:lang w:val="en-US"/>
-        </w:rPr>
-        <w:t>two group</w:t>
-      </w:r>
-      <w:proofErr w:type="gramEnd"/>
-      <w:r>
-        <w:rPr>
-          <w:b/>
-          <w:lang w:val="en-US"/>
-        </w:rPr>
-        <w:t xml:space="preserve"> comparison both as a t-test as an F-test. We believe this is useful to understand some of the points we raise in the basic example. </w:t>
+        <w:t>• I think you can cut the two paragraphs at the start of the section on "Calculating power in ANOVA designs." Most of the rest of that section can go into an "in detail" box (it's not absolutely essential for readers to understand the approach you've taken, but it's good to have it in the paper for background).</w:t>
+      </w:r>
+    </w:p>
+    <w:p>
+      <w:pPr>
+        <w:rPr>
+          <w:lang w:val="en-US"/>
+        </w:rPr>
+      </w:pPr>
+    </w:p>
+    <w:p>
+      <w:pPr>
+        <w:rPr>
+          <w:b/>
+          <w:lang w:val="en-US"/>
+        </w:rPr>
+      </w:pPr>
+      <w:r>
+        <w:rPr>
+          <w:b/>
+          <w:lang w:val="en-US"/>
+        </w:rPr>
+        <w:t xml:space="preserve">We now start with a basic example, where we ask a number of questions that we address later in the example. Then, we briefly repeat the main concepts in power analysis, and show the relation between a two group comparison both as a t-test as an F-test. We believe this is useful to understand some of the points we raise in the basic example. </w:t>
       </w:r>
     </w:p>
     <w:p>
@@ -8891,23 +8315,7 @@
           <w:b/>
           <w:lang w:val="en-US"/>
         </w:rPr>
-        <w:t xml:space="preserve">We apologize for the </w:t>
-      </w:r>
-      <w:proofErr w:type="gramStart"/>
-      <w:r>
-        <w:rPr>
-          <w:b/>
-          <w:lang w:val="en-US"/>
-        </w:rPr>
-        <w:t>errors, and</w:t>
-      </w:r>
-      <w:proofErr w:type="gramEnd"/>
-      <w:r>
-        <w:rPr>
-          <w:b/>
-          <w:lang w:val="en-US"/>
-        </w:rPr>
-        <w:t xml:space="preserve"> have changed all within the text.</w:t>
+        <w:t>We apologize for the errors, and have changed all within the text.</w:t>
       </w:r>
     </w:p>
     <w:p>
@@ -8968,21 +8376,7 @@
           <w:lang w:val="en-US"/>
         </w:rPr>
         <w:lastRenderedPageBreak/>
-        <w:t xml:space="preserve"> - "each condition enjoy </w:t>
-      </w:r>
-      <w:proofErr w:type="gramStart"/>
-      <w:r>
-        <w:rPr>
-          <w:lang w:val="en-US"/>
-        </w:rPr>
-        <w:t>to interact</w:t>
-      </w:r>
-      <w:proofErr w:type="gramEnd"/>
-      <w:r>
-        <w:rPr>
-          <w:lang w:val="en-US"/>
-        </w:rPr>
-        <w:t xml:space="preserve"> with the voice assistant" --&gt; "enjoy interacting with"</w:t>
+        <w:t xml:space="preserve"> - "each condition enjoy to interact with the voice assistant" --&gt; "enjoy interacting with"</w:t>
       </w:r>
     </w:p>
     <w:p>
@@ -9076,17 +8470,9 @@
         <w:rPr>
           <w:lang w:val="en-US"/>
         </w:rPr>
-        <w:t>(design_result_</w:t>
-      </w:r>
-      <w:proofErr w:type="gramStart"/>
-      <w:r>
-        <w:rPr>
-          <w:lang w:val="en-US"/>
-        </w:rPr>
-        <w:t>2)$</w:t>
+        <w:t>(design_result_2)$</w:t>
       </w:r>
       <w:proofErr w:type="spellStart"/>
-      <w:proofErr w:type="gramEnd"/>
       <w:r>
         <w:rPr>
           <w:lang w:val="en-US"/>
@@ -9219,21 +8605,7 @@
         <w:rPr>
           <w:lang w:val="en-US"/>
         </w:rPr>
-        <w:t xml:space="preserve"> diff = 2 whereas a correlation of .1 </w:t>
-      </w:r>
-      <w:proofErr w:type="gramStart"/>
-      <w:r>
-        <w:rPr>
-          <w:lang w:val="en-US"/>
-        </w:rPr>
-        <w:t>actually increases</w:t>
-      </w:r>
-      <w:proofErr w:type="gramEnd"/>
-      <w:r>
-        <w:rPr>
-          <w:lang w:val="en-US"/>
-        </w:rPr>
-        <w:t xml:space="preserve"> the </w:t>
+        <w:t xml:space="preserve"> diff = 2 whereas a correlation of .1 actually increases the </w:t>
       </w:r>
       <w:proofErr w:type="spellStart"/>
       <w:r>
@@ -9352,49 +8724,7 @@
           <w:lang w:val="en-US"/>
         </w:rPr>
         <w:lastRenderedPageBreak/>
-        <w:t xml:space="preserve">On the same issue, the paper follows by demonstrating how eta-squared increases (based on correlations) when moving from a between subjects to a within </w:t>
-      </w:r>
-      <w:proofErr w:type="gramStart"/>
-      <w:r>
-        <w:rPr>
-          <w:lang w:val="en-US"/>
-        </w:rPr>
-        <w:t>subjects</w:t>
-      </w:r>
-      <w:proofErr w:type="gramEnd"/>
-      <w:r>
-        <w:rPr>
-          <w:lang w:val="en-US"/>
-        </w:rPr>
-        <w:t xml:space="preserve"> design. However, this change is </w:t>
-      </w:r>
-      <w:proofErr w:type="gramStart"/>
-      <w:r>
-        <w:rPr>
-          <w:lang w:val="en-US"/>
-        </w:rPr>
-        <w:t>really more</w:t>
-      </w:r>
-      <w:proofErr w:type="gramEnd"/>
-      <w:r>
-        <w:rPr>
-          <w:lang w:val="en-US"/>
-        </w:rPr>
-        <w:t xml:space="preserve"> about the metric than a true increase. If we drop down to a </w:t>
-      </w:r>
-      <w:proofErr w:type="gramStart"/>
-      <w:r>
-        <w:rPr>
-          <w:lang w:val="en-US"/>
-        </w:rPr>
-        <w:t>two group</w:t>
-      </w:r>
-      <w:proofErr w:type="gramEnd"/>
-      <w:r>
-        <w:rPr>
-          <w:lang w:val="en-US"/>
-        </w:rPr>
-        <w:t xml:space="preserve"> example with a mean difference of 1 and a standard deviation of 2, we get d = 0.5 for a between groups design. Using the </w:t>
+        <w:t xml:space="preserve">On the same issue, the paper follows by demonstrating how eta-squared increases (based on correlations) when moving from a between subjects to a within subjects design. However, this change is really more about the metric than a true increase. If we drop down to a two group example with a mean difference of 1 and a standard deviation of 2, we get d = 0.5 for a between groups design. Using the </w:t>
       </w:r>
       <w:proofErr w:type="spellStart"/>
       <w:r>
@@ -9450,35 +8780,7 @@
         <w:rPr>
           <w:lang w:val="en-US"/>
         </w:rPr>
-        <w:t xml:space="preserve"> noted above. The within </w:t>
-      </w:r>
-      <w:proofErr w:type="gramStart"/>
-      <w:r>
-        <w:rPr>
-          <w:lang w:val="en-US"/>
-        </w:rPr>
-        <w:t>subjects</w:t>
-      </w:r>
-      <w:proofErr w:type="gramEnd"/>
-      <w:r>
-        <w:rPr>
-          <w:lang w:val="en-US"/>
-        </w:rPr>
-        <w:t xml:space="preserve"> partial eta-squared is .11 whereas the between is .06. Perhaps demoing this with a simpler example that uses Cohen’s d would allow you to make the same points but do so using statistical values that provide a clearer comparison. (Note: I certainly recognize the need to address power in terms of partial </w:t>
-      </w:r>
-      <w:proofErr w:type="gramStart"/>
-      <w:r>
-        <w:rPr>
-          <w:lang w:val="en-US"/>
-        </w:rPr>
-        <w:t>eta-squared</w:t>
-      </w:r>
-      <w:proofErr w:type="gramEnd"/>
-      <w:r>
-        <w:rPr>
-          <w:lang w:val="en-US"/>
-        </w:rPr>
-        <w:t xml:space="preserve"> as, despite the value’s limitations, it is what everyone uses). </w:t>
+        <w:t xml:space="preserve"> noted above. The within subjects partial eta-squared is .11 whereas the between is .06. Perhaps demoing this with a simpler example that uses Cohen’s d would allow you to make the same points but do so using statistical values that provide a clearer comparison. (Note: I certainly recognize the need to address power in terms of partial eta-squared as, despite the value’s limitations, it is what everyone uses). </w:t>
       </w:r>
     </w:p>
     <w:p>
@@ -9590,23 +8892,7 @@
           <w:b/>
           <w:lang w:val="en-US"/>
         </w:rPr>
-        <w:t xml:space="preserve">This is </w:t>
-      </w:r>
-      <w:proofErr w:type="gramStart"/>
-      <w:r>
-        <w:rPr>
-          <w:b/>
-          <w:lang w:val="en-US"/>
-        </w:rPr>
-        <w:t>actually one</w:t>
-      </w:r>
-      <w:proofErr w:type="gramEnd"/>
-      <w:r>
-        <w:rPr>
-          <w:b/>
-          <w:lang w:val="en-US"/>
-        </w:rPr>
-        <w:t xml:space="preserve"> of the strengths of Superpower, as it requires users to enter the means, </w:t>
+        <w:t xml:space="preserve">This is actually one of the strengths of Superpower, as it requires users to enter the means, </w:t>
       </w:r>
       <w:proofErr w:type="spellStart"/>
       <w:r>
@@ -9686,23 +8972,7 @@
           <w:b/>
           <w:lang w:val="en-US"/>
         </w:rPr>
-        <w:t xml:space="preserve"> is a peculiar choice, given how all other statistical software calculates partial eta squared in a different manner. We think it is defensible, from a mathematical viewpoint, to have the default G*Power has, but from a human </w:t>
-      </w:r>
-      <w:proofErr w:type="gramStart"/>
-      <w:r>
-        <w:rPr>
-          <w:b/>
-          <w:lang w:val="en-US"/>
-        </w:rPr>
-        <w:t>factors</w:t>
-      </w:r>
-      <w:proofErr w:type="gramEnd"/>
-      <w:r>
-        <w:rPr>
-          <w:b/>
-          <w:lang w:val="en-US"/>
-        </w:rPr>
-        <w:t xml:space="preserve"> perspective, we think it leads to many errors. </w:t>
+        <w:t xml:space="preserve"> is a peculiar choice, given how all other statistical software calculates partial eta squared in a different manner. We think it is defensible, from a mathematical viewpoint, to have the default G*Power has, but from a human factors perspective, we think it leads to many errors. </w:t>
       </w:r>
       <w:r>
         <w:rPr>
@@ -9811,64 +9081,34 @@
           <w:b/>
           <w:lang w:val="en-US"/>
         </w:rPr>
-        <w:t xml:space="preserve"> reported in the published </w:t>
-      </w:r>
-      <w:proofErr w:type="gramStart"/>
-      <w:r>
-        <w:rPr>
-          <w:b/>
-          <w:lang w:val="en-US"/>
-        </w:rPr>
-        <w:t>literature, and</w:t>
-      </w:r>
-      <w:proofErr w:type="gramEnd"/>
-      <w:r>
-        <w:rPr>
-          <w:b/>
-          <w:lang w:val="en-US"/>
-        </w:rPr>
-        <w:t xml:space="preserve"> enter it in G*Power as the effect size."</w:t>
-      </w:r>
-    </w:p>
-    <w:p>
-      <w:pPr>
-        <w:rPr>
-          <w:lang w:val="en-US"/>
-        </w:rPr>
-      </w:pPr>
-    </w:p>
-    <w:p>
-      <w:pPr>
-        <w:rPr>
-          <w:lang w:val="en-US"/>
-        </w:rPr>
-      </w:pPr>
-    </w:p>
-    <w:p>
-      <w:pPr>
-        <w:rPr>
-          <w:lang w:val="en-US"/>
-        </w:rPr>
-      </w:pPr>
-      <w:r>
-        <w:rPr>
-          <w:lang w:val="en-US"/>
-        </w:rPr>
-        <w:t xml:space="preserve">Throughout the manuscript, I believe that more detailed and richer examples would facilitate more effective application. A real barrier to users effectively carrying out power analyses is not having motivating examples. If the paper could add plausible research situations with a clear discussion of the choice of the patterns of means (e.g., smallest effect of interest) that includes a justification for a certain size and pattern, that would help users get a better sense of how to apply techniques to their own work. There are a lot of papers on power analysis and most either don’t get read or aren’t understood by </w:t>
-      </w:r>
-      <w:proofErr w:type="gramStart"/>
-      <w:r>
-        <w:rPr>
-          <w:lang w:val="en-US"/>
-        </w:rPr>
-        <w:t>the majority of</w:t>
-      </w:r>
-      <w:proofErr w:type="gramEnd"/>
-      <w:r>
-        <w:rPr>
-          <w:lang w:val="en-US"/>
-        </w:rPr>
-        <w:t xml:space="preserve"> readers. Having some examples in the paper that highlight how to conduct an effective power analysis would enhance the value of this contribution and help separate it from the pack. </w:t>
+        <w:t xml:space="preserve"> reported in the published literature, and enter it in G*Power as the effect size."</w:t>
+      </w:r>
+    </w:p>
+    <w:p>
+      <w:pPr>
+        <w:rPr>
+          <w:lang w:val="en-US"/>
+        </w:rPr>
+      </w:pPr>
+    </w:p>
+    <w:p>
+      <w:pPr>
+        <w:rPr>
+          <w:lang w:val="en-US"/>
+        </w:rPr>
+      </w:pPr>
+    </w:p>
+    <w:p>
+      <w:pPr>
+        <w:rPr>
+          <w:lang w:val="en-US"/>
+        </w:rPr>
+      </w:pPr>
+      <w:r>
+        <w:rPr>
+          <w:lang w:val="en-US"/>
+        </w:rPr>
+        <w:t xml:space="preserve">Throughout the manuscript, I believe that more detailed and richer examples would facilitate more effective application. A real barrier to users effectively carrying out power analyses is not having motivating examples. If the paper could add plausible research situations with a clear discussion of the choice of the patterns of means (e.g., smallest effect of interest) that includes a justification for a certain size and pattern, that would help users get a better sense of how to apply techniques to their own work. There are a lot of papers on power analysis and most either don’t get read or aren’t understood by the majority of readers. Having some examples in the paper that highlight how to conduct an effective power analysis would enhance the value of this contribution and help separate it from the pack. </w:t>
       </w:r>
     </w:p>
     <w:p>
@@ -10317,55 +9557,27 @@
         <w:rPr>
           <w:lang w:val="en-US"/>
         </w:rPr>
-        <w:t xml:space="preserve">This paper is generally well written, clearly structured, and easy to follow. I have not checked the software in </w:t>
-      </w:r>
-      <w:proofErr w:type="gramStart"/>
-      <w:r>
-        <w:rPr>
-          <w:lang w:val="en-US"/>
-        </w:rPr>
-        <w:t>detail</w:t>
-      </w:r>
-      <w:proofErr w:type="gramEnd"/>
-      <w:r>
-        <w:rPr>
-          <w:lang w:val="en-US"/>
-        </w:rPr>
-        <w:t xml:space="preserve"> but it appears to work fine. Moreover, I like the idea to calculate power as a function of the model parameters expected under H1 (specified in terms of populations means, standard deviations, and correlations). This approach is less error-prone than reliance on Cohen’s (1988) effect-size conventions because these conventions have different meanings in different designs. This gives rise to potentially misleading power calculations when users are not fully aware of the definition of effect size measures in different designs and the associated effect size conventions. In sum, this paper might make a nice contribution to the literature.</w:t>
-      </w:r>
-    </w:p>
-    <w:p>
-      <w:pPr>
-        <w:rPr>
-          <w:lang w:val="en-US"/>
-        </w:rPr>
-      </w:pPr>
-    </w:p>
-    <w:p>
-      <w:pPr>
-        <w:rPr>
-          <w:lang w:val="en-US"/>
-        </w:rPr>
-      </w:pPr>
-      <w:r>
-        <w:rPr>
-          <w:lang w:val="en-US"/>
-        </w:rPr>
-        <w:t xml:space="preserve">That said, I also have to point out a </w:t>
-      </w:r>
-      <w:proofErr w:type="gramStart"/>
-      <w:r>
-        <w:rPr>
-          <w:lang w:val="en-US"/>
-        </w:rPr>
-        <w:t>number</w:t>
-      </w:r>
-      <w:proofErr w:type="gramEnd"/>
-      <w:r>
-        <w:rPr>
-          <w:lang w:val="en-US"/>
-        </w:rPr>
-        <w:t xml:space="preserve"> significant weaknesses of both the software and the current manuscript that – in my view – preclude publication of the present manuscript.</w:t>
+        <w:t>This paper is generally well written, clearly structured, and easy to follow. I have not checked the software in detail but it appears to work fine. Moreover, I like the idea to calculate power as a function of the model parameters expected under H1 (specified in terms of populations means, standard deviations, and correlations). This approach is less error-prone than reliance on Cohen’s (1988) effect-size conventions because these conventions have different meanings in different designs. This gives rise to potentially misleading power calculations when users are not fully aware of the definition of effect size measures in different designs and the associated effect size conventions. In sum, this paper might make a nice contribution to the literature.</w:t>
+      </w:r>
+    </w:p>
+    <w:p>
+      <w:pPr>
+        <w:rPr>
+          <w:lang w:val="en-US"/>
+        </w:rPr>
+      </w:pPr>
+    </w:p>
+    <w:p>
+      <w:pPr>
+        <w:rPr>
+          <w:lang w:val="en-US"/>
+        </w:rPr>
+      </w:pPr>
+      <w:r>
+        <w:rPr>
+          <w:lang w:val="en-US"/>
+        </w:rPr>
+        <w:t>That said, I also have to point out a number significant weaknesses of both the software and the current manuscript that – in my view – preclude publication of the present manuscript.</w:t>
       </w:r>
     </w:p>
     <w:p>
@@ -10450,21 +9662,12 @@
           <w:lang w:val="en-US"/>
         </w:rPr>
       </w:pPr>
-      <w:proofErr w:type="gramStart"/>
-      <w:r>
-        <w:rPr>
-          <w:b/>
-          <w:lang w:val="en-US"/>
-        </w:rPr>
-        <w:t>First</w:t>
-      </w:r>
-      <w:proofErr w:type="gramEnd"/>
-      <w:r>
-        <w:rPr>
-          <w:b/>
-          <w:lang w:val="en-US"/>
-        </w:rPr>
-        <w:t xml:space="preserve"> we would like to note that the </w:t>
+      <w:r>
+        <w:rPr>
+          <w:b/>
+          <w:lang w:val="en-US"/>
+        </w:rPr>
+        <w:t xml:space="preserve">First we would like to note that the </w:t>
       </w:r>
       <w:proofErr w:type="spellStart"/>
       <w:r>
@@ -10480,23 +9683,7 @@
           <w:b/>
           <w:lang w:val="en-US"/>
         </w:rPr>
-        <w:t xml:space="preserve"> function is not computationally more expensive than an analytic formula. It takes </w:t>
-      </w:r>
-      <w:proofErr w:type="gramStart"/>
-      <w:r>
-        <w:rPr>
-          <w:b/>
-          <w:lang w:val="en-US"/>
-        </w:rPr>
-        <w:t>milliseconds, and</w:t>
-      </w:r>
-      <w:proofErr w:type="gramEnd"/>
-      <w:r>
-        <w:rPr>
-          <w:b/>
-          <w:lang w:val="en-US"/>
-        </w:rPr>
-        <w:t xml:space="preserve"> is exact (or precise). But the </w:t>
+        <w:t xml:space="preserve"> function is not computationally more expensive than an analytic formula. It takes milliseconds, and is exact (or precise). But the </w:t>
       </w:r>
       <w:proofErr w:type="spellStart"/>
       <w:r>
@@ -10775,21 +9962,7 @@
         <w:rPr>
           <w:lang w:val="en-US"/>
         </w:rPr>
-        <w:t xml:space="preserve"> offers post-hoc power assessment only (power as a function of model parameters under H1, sample size, and alpha). It does not allow for alternate forms of power analysis that have gained importance in recent years, for example, a priori power analysis (i.e., sample size calculation) and sensitivity analyses (calculation of effect sizes that a given design can detect with </w:t>
-      </w:r>
-      <w:proofErr w:type="gramStart"/>
-      <w:r>
-        <w:rPr>
-          <w:lang w:val="en-US"/>
-        </w:rPr>
-        <w:t>sufficient</w:t>
-      </w:r>
-      <w:proofErr w:type="gramEnd"/>
-      <w:r>
-        <w:rPr>
-          <w:lang w:val="en-US"/>
-        </w:rPr>
-        <w:t xml:space="preserve"> power). These types of power analyses are included in standard power programs like G*Power.</w:t>
+        <w:t xml:space="preserve"> offers post-hoc power assessment only (power as a function of model parameters under H1, sample size, and alpha). It does not allow for alternate forms of power analysis that have gained importance in recent years, for example, a priori power analysis (i.e., sample size calculation) and sensitivity analyses (calculation of effect sizes that a given design can detect with sufficient power). These types of power analyses are included in standard power programs like G*Power.</w:t>
       </w:r>
     </w:p>
     <w:p>
@@ -11200,23 +10373,7 @@
           <w:b/>
           <w:lang w:val="en-US"/>
         </w:rPr>
-        <w:t xml:space="preserve">In addition, have included extensive documentation of other packages capabilities in comparison to Superpower in a </w:t>
-      </w:r>
-      <w:proofErr w:type="gramStart"/>
-      <w:r>
-        <w:rPr>
-          <w:b/>
-          <w:lang w:val="en-US"/>
-        </w:rPr>
-        <w:t>guide book</w:t>
-      </w:r>
-      <w:proofErr w:type="gramEnd"/>
-      <w:r>
-        <w:rPr>
-          <w:b/>
-          <w:lang w:val="en-US"/>
-        </w:rPr>
-        <w:t xml:space="preserve"> we have written (arcaldwell49.github.io/</w:t>
+        <w:t>In addition, have included extensive documentation of other packages capabilities in comparison to Superpower in a guide book we have written (arcaldwell49.github.io/</w:t>
       </w:r>
       <w:proofErr w:type="spellStart"/>
       <w:r>
@@ -11300,35 +10457,7 @@
           <w:lang w:val="en-US"/>
         </w:rPr>
         <w:tab/>
-        <w:t xml:space="preserve">The manuscript does not distinguish properly between parameters (population level) and statistics (sample level). For example, the authors fail to distinguish between Cohen’s d in the underlying population and Cohen’s d in the </w:t>
-      </w:r>
-      <w:proofErr w:type="gramStart"/>
-      <w:r>
-        <w:rPr>
-          <w:lang w:val="en-US"/>
-        </w:rPr>
-        <w:t>sample  (</w:t>
-      </w:r>
-      <w:proofErr w:type="gramEnd"/>
-      <w:r>
-        <w:rPr>
-          <w:lang w:val="en-US"/>
-        </w:rPr>
-        <w:t xml:space="preserve">e.g. on Page 2, left column). The same applies to f and other parameters/statistics. This is very confusing and potentially misleading (see below). The authors should </w:t>
-      </w:r>
-      <w:proofErr w:type="gramStart"/>
-      <w:r>
-        <w:rPr>
-          <w:lang w:val="en-US"/>
-        </w:rPr>
-        <w:t>definitely introduce</w:t>
-      </w:r>
-      <w:proofErr w:type="gramEnd"/>
-      <w:r>
-        <w:rPr>
-          <w:lang w:val="en-US"/>
-        </w:rPr>
-        <w:t xml:space="preserve"> different symbols for parameters and corresponding statistics and distinguish properly between the population and the sample level throughout their manuscript.</w:t>
+        <w:t>The manuscript does not distinguish properly between parameters (population level) and statistics (sample level). For example, the authors fail to distinguish between Cohen’s d in the underlying population and Cohen’s d in the sample  (e.g. on Page 2, left column). The same applies to f and other parameters/statistics. This is very confusing and potentially misleading (see below). The authors should definitely introduce different symbols for parameters and corresponding statistics and distinguish properly between the population and the sample level throughout their manuscript.</w:t>
       </w:r>
     </w:p>
     <w:p>
@@ -11377,21 +10506,12 @@
           <w:lang w:val="en-US"/>
         </w:rPr>
       </w:pPr>
-      <w:proofErr w:type="gramStart"/>
-      <w:r>
-        <w:rPr>
-          <w:b/>
-          <w:lang w:val="en-US"/>
-        </w:rPr>
-        <w:t>As a consequence</w:t>
-      </w:r>
-      <w:proofErr w:type="gramEnd"/>
-      <w:r>
-        <w:rPr>
-          <w:b/>
-          <w:lang w:val="en-US"/>
-        </w:rPr>
-        <w:t xml:space="preserve">, we have added "population" in 8 places in the manuscript. </w:t>
+      <w:r>
+        <w:rPr>
+          <w:b/>
+          <w:lang w:val="en-US"/>
+        </w:rPr>
+        <w:t xml:space="preserve">As a consequence, we have added "population" in 8 places in the manuscript. </w:t>
       </w:r>
     </w:p>
     <w:p>
@@ -11492,21 +10612,7 @@
           <w:lang w:val="en-US"/>
         </w:rPr>
         <w:tab/>
-        <w:t xml:space="preserve">P6, right column, 1st par.: You argue against Maxwell et al.’s (2017) recommendation of using t tests in ANOVA designs based on the overall error term (across all groups) because variances might differ between groups. However, if this is </w:t>
-      </w:r>
-      <w:proofErr w:type="gramStart"/>
-      <w:r>
-        <w:rPr>
-          <w:lang w:val="en-US"/>
-        </w:rPr>
-        <w:t>actually the</w:t>
-      </w:r>
-      <w:proofErr w:type="gramEnd"/>
-      <w:r>
-        <w:rPr>
-          <w:lang w:val="en-US"/>
-        </w:rPr>
-        <w:t xml:space="preserve"> case, how can you then use between-groups ANOVA in the first place which is also based on the assumption of homogeneity of variances? Isn’t that inconsistent? I mean, if you trust in the robustness of ANOVA against (small) violations of homoscedasticity, why don’t you trust in the robustness of post-hoc t tests against (small) violations of homoscedasticity?</w:t>
+        <w:t>P6, right column, 1st par.: You argue against Maxwell et al.’s (2017) recommendation of using t tests in ANOVA designs based on the overall error term (across all groups) because variances might differ between groups. However, if this is actually the case, how can you then use between-groups ANOVA in the first place which is also based on the assumption of homogeneity of variances? Isn’t that inconsistent? I mean, if you trust in the robustness of ANOVA against (small) violations of homoscedasticity, why don’t you trust in the robustness of post-hoc t tests against (small) violations of homoscedasticity?</w:t>
       </w:r>
     </w:p>
     <w:p>
@@ -11746,21 +10852,7 @@
         <w:rPr>
           <w:lang w:val="en-US"/>
         </w:rPr>
-        <w:t>P2, right column, 2nd par, line 3-5: Although it is true that F = t^2, the reasons given for this equation are misleading and wrong. First, the variance of mean differences is irrelevant for the two-groups t-test. What is relevant is the variance of the means (in addition to the within-groups variance). Second, the variance of the means is not (m1 – m</w:t>
-      </w:r>
-      <w:proofErr w:type="gramStart"/>
-      <w:r>
-        <w:rPr>
-          <w:lang w:val="en-US"/>
-        </w:rPr>
-        <w:t>2)^</w:t>
-      </w:r>
-      <w:proofErr w:type="gramEnd"/>
-      <w:r>
-        <w:rPr>
-          <w:lang w:val="en-US"/>
-        </w:rPr>
-        <w:t>2 but (m1-m)^2, where m denotes the grand mean (provided groups sizes are equal). Again, the paragraph does not properly distinguish between means in the population and means in the sample.</w:t>
+        <w:t>P2, right column, 2nd par, line 3-5: Although it is true that F = t^2, the reasons given for this equation are misleading and wrong. First, the variance of mean differences is irrelevant for the two-groups t-test. What is relevant is the variance of the means (in addition to the within-groups variance). Second, the variance of the means is not (m1 – m2)^2 but (m1-m)^2, where m denotes the grand mean (provided groups sizes are equal). Again, the paragraph does not properly distinguish between means in the population and means in the sample.</w:t>
       </w:r>
     </w:p>
     <w:p>
@@ -11847,21 +10939,7 @@
         <w:rPr>
           <w:lang w:val="en-US"/>
         </w:rPr>
-        <w:t xml:space="preserve"> parameter of the noncentral F distribution, not a parameter characterizing the distribution of </w:t>
-      </w:r>
-      <w:proofErr w:type="gramStart"/>
-      <w:r>
-        <w:rPr>
-          <w:lang w:val="en-US"/>
-        </w:rPr>
-        <w:t>eta-squared</w:t>
-      </w:r>
-      <w:proofErr w:type="gramEnd"/>
-      <w:r>
-        <w:rPr>
-          <w:lang w:val="en-US"/>
-        </w:rPr>
-        <w:t xml:space="preserve"> under H1 (as illustrated in Figure 2). Please correct accordingly. The easiest way to cope with this problem is probably to replace Figure 1 by the central/noncentral t distribution und Figure 2 by the central/noncentral F distribution.</w:t>
+        <w:t xml:space="preserve"> parameter of the noncentral F distribution, not a parameter characterizing the distribution of eta-squared under H1 (as illustrated in Figure 2). Please correct accordingly. The easiest way to cope with this problem is probably to replace Figure 1 by the central/noncentral t distribution und Figure 2 by the central/noncentral F distribution.</w:t>
       </w:r>
     </w:p>
     <w:p>
@@ -11969,39 +11047,7 @@
           <w:b/>
           <w:lang w:val="en-US"/>
         </w:rPr>
-        <w:t xml:space="preserve">). In our experience teaching </w:t>
-      </w:r>
-      <w:proofErr w:type="gramStart"/>
-      <w:r>
-        <w:rPr>
-          <w:b/>
-          <w:lang w:val="en-US"/>
-        </w:rPr>
-        <w:t>statistics</w:t>
-      </w:r>
-      <w:proofErr w:type="gramEnd"/>
-      <w:r>
-        <w:rPr>
-          <w:b/>
-          <w:lang w:val="en-US"/>
-        </w:rPr>
-        <w:t xml:space="preserve"> it is easier to plot the distribution of Cohen's d and eta-squared, because putting these values on the x-axis is more meaningful for psychologists than the t and F value. To prevent </w:t>
-      </w:r>
-      <w:proofErr w:type="gramStart"/>
-      <w:r>
-        <w:rPr>
-          <w:b/>
-          <w:lang w:val="en-US"/>
-        </w:rPr>
-        <w:t>confusion</w:t>
-      </w:r>
-      <w:proofErr w:type="gramEnd"/>
-      <w:r>
-        <w:rPr>
-          <w:b/>
-          <w:lang w:val="en-US"/>
-        </w:rPr>
-        <w:t xml:space="preserve"> we now write: </w:t>
+        <w:t xml:space="preserve">). In our experience teaching statistics it is easier to plot the distribution of Cohen's d and eta-squared, because putting these values on the x-axis is more meaningful for psychologists than the t and F value. To prevent confusion we now write: </w:t>
       </w:r>
     </w:p>
     <w:p>
@@ -12257,7 +11303,6 @@
         <w:t>P. 5, 2nd par., line 1: “</w:t>
       </w:r>
       <w:proofErr w:type="spellStart"/>
-      <w:proofErr w:type="gramStart"/>
       <w:r>
         <w:rPr>
           <w:lang w:val="en-US"/>
@@ -12269,14 +11314,7 @@
         <w:rPr>
           <w:lang w:val="en-US"/>
         </w:rPr>
-        <w:t>”  “</w:t>
-      </w:r>
-      <w:proofErr w:type="gramEnd"/>
-      <w:r>
-        <w:rPr>
-          <w:lang w:val="en-US"/>
-        </w:rPr>
-        <w:t>Revisiting”</w:t>
+        <w:t>”  “Revisiting”</w:t>
       </w:r>
     </w:p>
     <w:p>
@@ -12315,15 +11353,7 @@
         <w:t xml:space="preserve">Lang, A.-G. (2017). Is intermediately inspecting statistical data necessarily a bad research practice? </w:t>
       </w:r>
       <w:r>
-        <w:t xml:space="preserve">The Quantitative Methods for Psychology, 13(2), 127-140. </w:t>
-      </w:r>
-      <w:proofErr w:type="gramStart"/>
-      <w:r>
-        <w:t>doi</w:t>
-      </w:r>
-      <w:proofErr w:type="gramEnd"/>
-      <w:r>
-        <w:t>:10.20982/tqmp.13.2.p127</w:t>
+        <w:t>The Quantitative Methods for Psychology, 13(2), 127-140. doi:10.20982/tqmp.13.2.p127</w:t>
       </w:r>
     </w:p>
     <w:p/>
@@ -12339,7 +11369,7 @@
 </file>
 
 <file path=word/numbering.xml><?xml version="1.0" encoding="utf-8"?>
-<w:numbering xmlns:wpc="http://schemas.microsoft.com/office/word/2010/wordprocessingCanvas" xmlns:cx="http://schemas.microsoft.com/office/drawing/2014/chartex" xmlns:cx1="http://schemas.microsoft.com/office/drawing/2015/9/8/chartex" xmlns:cx2="http://schemas.microsoft.com/office/drawing/2015/10/21/chartex" xmlns:cx3="http://schemas.microsoft.com/office/drawing/2016/5/9/chartex" xmlns:cx4="http://schemas.microsoft.com/office/drawing/2016/5/10/chartex" xmlns:cx5="http://schemas.microsoft.com/office/drawing/2016/5/11/chartex" xmlns:cx6="http://schemas.microsoft.com/office/drawing/2016/5/12/chartex" xmlns:cx7="http://schemas.microsoft.com/office/drawing/2016/5/13/chartex" xmlns:cx8="http://schemas.microsoft.com/office/drawing/2016/5/14/chartex" xmlns:mc="http://schemas.openxmlformats.org/markup-compatibility/2006" xmlns:aink="http://schemas.microsoft.com/office/drawing/2016/ink" xmlns:am3d="http://schemas.microsoft.com/office/drawing/2017/model3d" xmlns:o="urn:schemas-microsoft-com:office:office" xmlns:r="http://schemas.openxmlformats.org/officeDocument/2006/relationships" xmlns:m="http://schemas.openxmlformats.org/officeDocument/2006/math" xmlns:v="urn:schemas-microsoft-com:vml" xmlns:wp14="http://schemas.microsoft.com/office/word/2010/wordprocessingDrawing" xmlns:wp="http://schemas.openxmlformats.org/drawingml/2006/wordprocessingDrawing" xmlns:w10="urn:schemas-microsoft-com:office:word" xmlns:w="http://schemas.openxmlformats.org/wordprocessingml/2006/main" xmlns:w14="http://schemas.microsoft.com/office/word/2010/wordml" xmlns:w15="http://schemas.microsoft.com/office/word/2012/wordml" xmlns:w16cid="http://schemas.microsoft.com/office/word/2016/wordml/cid" xmlns:w16se="http://schemas.microsoft.com/office/word/2015/wordml/symex" xmlns:wpg="http://schemas.microsoft.com/office/word/2010/wordprocessingGroup" xmlns:wpi="http://schemas.microsoft.com/office/word/2010/wordprocessingInk" xmlns:wne="http://schemas.microsoft.com/office/word/2006/wordml" xmlns:wps="http://schemas.microsoft.com/office/word/2010/wordprocessingShape" mc:Ignorable="w14 w15 w16se w16cid wp14">
+<w:numbering xmlns:wpc="http://schemas.microsoft.com/office/word/2010/wordprocessingCanvas" xmlns:cx="http://schemas.microsoft.com/office/drawing/2014/chartex" xmlns:cx1="http://schemas.microsoft.com/office/drawing/2015/9/8/chartex" xmlns:cx2="http://schemas.microsoft.com/office/drawing/2015/10/21/chartex" xmlns:cx3="http://schemas.microsoft.com/office/drawing/2016/5/9/chartex" xmlns:cx4="http://schemas.microsoft.com/office/drawing/2016/5/10/chartex" xmlns:cx5="http://schemas.microsoft.com/office/drawing/2016/5/11/chartex" xmlns:cx6="http://schemas.microsoft.com/office/drawing/2016/5/12/chartex" xmlns:cx7="http://schemas.microsoft.com/office/drawing/2016/5/13/chartex" xmlns:cx8="http://schemas.microsoft.com/office/drawing/2016/5/14/chartex" xmlns:mc="http://schemas.openxmlformats.org/markup-compatibility/2006" xmlns:aink="http://schemas.microsoft.com/office/drawing/2016/ink" xmlns:am3d="http://schemas.microsoft.com/office/drawing/2017/model3d" xmlns:o="urn:schemas-microsoft-com:office:office" xmlns:r="http://schemas.openxmlformats.org/officeDocument/2006/relationships" xmlns:m="http://schemas.openxmlformats.org/officeDocument/2006/math" xmlns:v="urn:schemas-microsoft-com:vml" xmlns:wp14="http://schemas.microsoft.com/office/word/2010/wordprocessingDrawing" xmlns:wp="http://schemas.openxmlformats.org/drawingml/2006/wordprocessingDrawing" xmlns:w10="urn:schemas-microsoft-com:office:word" xmlns:w="http://schemas.openxmlformats.org/wordprocessingml/2006/main" xmlns:w14="http://schemas.microsoft.com/office/word/2010/wordml" xmlns:w15="http://schemas.microsoft.com/office/word/2012/wordml" xmlns:w16cex="http://schemas.microsoft.com/office/word/2018/wordml/cex" xmlns:w16cid="http://schemas.microsoft.com/office/word/2016/wordml/cid" xmlns:w16="http://schemas.microsoft.com/office/word/2018/wordml" xmlns:w16se="http://schemas.microsoft.com/office/word/2015/wordml/symex" xmlns:wpg="http://schemas.microsoft.com/office/word/2010/wordprocessingGroup" xmlns:wpi="http://schemas.microsoft.com/office/word/2010/wordprocessingInk" xmlns:wne="http://schemas.microsoft.com/office/word/2006/wordml" xmlns:wps="http://schemas.microsoft.com/office/word/2010/wordprocessingShape" mc:Ignorable="w14 w15 w16se w16cid w16 w16cex wp14">
   <w:abstractNum w:abstractNumId="0" w15:restartNumberingAfterBreak="0">
     <w:nsid w:val="453D65AF"/>
     <w:multiLevelType w:val="hybridMultilevel"/>
@@ -12460,14 +11490,14 @@
 </file>
 
 <file path=word/styles.xml><?xml version="1.0" encoding="utf-8"?>
-<w:styles xmlns:mc="http://schemas.openxmlformats.org/markup-compatibility/2006" xmlns:r="http://schemas.openxmlformats.org/officeDocument/2006/relationships" xmlns:w="http://schemas.openxmlformats.org/wordprocessingml/2006/main" xmlns:w14="http://schemas.microsoft.com/office/word/2010/wordml" xmlns:w15="http://schemas.microsoft.com/office/word/2012/wordml" xmlns:w16cid="http://schemas.microsoft.com/office/word/2016/wordml/cid" xmlns:w16se="http://schemas.microsoft.com/office/word/2015/wordml/symex" mc:Ignorable="w14 w15 w16se w16cid">
+<w:styles xmlns:mc="http://schemas.openxmlformats.org/markup-compatibility/2006" xmlns:r="http://schemas.openxmlformats.org/officeDocument/2006/relationships" xmlns:w="http://schemas.openxmlformats.org/wordprocessingml/2006/main" xmlns:w14="http://schemas.microsoft.com/office/word/2010/wordml" xmlns:w15="http://schemas.microsoft.com/office/word/2012/wordml" xmlns:w16cex="http://schemas.microsoft.com/office/word/2018/wordml/cex" xmlns:w16cid="http://schemas.microsoft.com/office/word/2016/wordml/cid" xmlns:w16="http://schemas.microsoft.com/office/word/2018/wordml" xmlns:w16se="http://schemas.microsoft.com/office/word/2015/wordml/symex" mc:Ignorable="w14 w15 w16se w16cid w16 w16cex">
   <w:docDefaults>
     <w:rPrDefault>
       <w:rPr>
         <w:rFonts w:ascii="Arial" w:eastAsia="Arial" w:hAnsi="Arial" w:cs="Arial"/>
         <w:sz w:val="22"/>
         <w:szCs w:val="22"/>
-        <w:lang w:val="nl" w:eastAsia="en-NL" w:bidi="ar-SA"/>
+        <w:lang w:val="nl" w:bidi="ar-SA"/>
       </w:rPr>
     </w:rPrDefault>
     <w:pPrDefault>
@@ -12476,7 +11506,7 @@
       </w:pPr>
     </w:pPrDefault>
   </w:docDefaults>
-  <w:latentStyles w:defLockedState="0" w:defUIPriority="99" w:defSemiHidden="0" w:defUnhideWhenUsed="0" w:defQFormat="0" w:count="377">
+  <w:latentStyles w:defLockedState="0" w:defUIPriority="99" w:defSemiHidden="0" w:defUnhideWhenUsed="0" w:defQFormat="0" w:count="376">
     <w:lsdException w:name="Normal" w:uiPriority="0" w:qFormat="1"/>
     <w:lsdException w:name="heading 1" w:uiPriority="9" w:qFormat="1"/>
     <w:lsdException w:name="heading 2" w:semiHidden="1" w:uiPriority="9" w:unhideWhenUsed="1" w:qFormat="1"/>
@@ -12853,7 +11883,6 @@
     <w:lsdException w:name="Hashtag" w:semiHidden="1" w:unhideWhenUsed="1"/>
     <w:lsdException w:name="Unresolved Mention" w:semiHidden="1" w:unhideWhenUsed="1"/>
     <w:lsdException w:name="Smart Link" w:semiHidden="1" w:unhideWhenUsed="1"/>
-    <w:lsdException w:name="Smart Link Error" w:semiHidden="1" w:unhideWhenUsed="1"/>
   </w:latentStyles>
   <w:style w:type="paragraph" w:default="1" w:styleId="Normal">
     <w:name w:val="Normal"/>

</xml_diff>